<commit_message>
Done Q2 & Started on Q5
</commit_message>
<xml_diff>
--- a/Comply with IP, ethicsw and privacy policies/AT01 Q5 Code of Ethics.docx
+++ b/Comply with IP, ethicsw and privacy policies/AT01 Q5 Code of Ethics.docx
@@ -4,7 +4,7 @@
   <w:body>
     <w:p>
       <w:pPr>
-        <w:pStyle w:val="Title"/>
+        <w:pStyle w:val="MyTitle"/>
         <w:jc w:val="center"/>
         <w:rPr>
           <w:lang w:val="en-US"/>
@@ -19,7 +19,7 @@
     </w:p>
     <w:p>
       <w:pPr>
-        <w:pStyle w:val="Subtitle"/>
+        <w:pStyle w:val="MySubtitle"/>
         <w:jc w:val="center"/>
         <w:rPr>
           <w:lang w:val="en-US"/>
@@ -34,10 +34,154 @@
     </w:p>
     <w:p>
       <w:pPr>
-        <w:pStyle w:val="Heading1"/>
-        <w:rPr>
-          <w:lang w:val="en-US"/>
-        </w:rPr>
+        <w:pStyle w:val="MyStyle"/>
+        <w:rPr>
+          <w:lang w:val="en-US"/>
+        </w:rPr>
+      </w:pPr>
+      <w:r>
+        <w:rPr>
+          <w:lang w:val="en-US"/>
+        </w:rPr>
+        <w:t xml:space="preserve">Introduction: </w:t>
+      </w:r>
+    </w:p>
+    <w:p>
+      <w:pPr>
+        <w:rPr>
+          <w:lang w:val="en-US"/>
+        </w:rPr>
+      </w:pPr>
+    </w:p>
+    <w:p>
+      <w:pPr>
+        <w:pStyle w:val="MyHeading"/>
+        <w:rPr>
+          <w:lang w:val="en-US"/>
+        </w:rPr>
+      </w:pPr>
+      <w:r>
+        <w:rPr>
+          <w:lang w:val="en-US"/>
+        </w:rPr>
+        <w:t>Health &amp; Safety</w:t>
+      </w:r>
+    </w:p>
+    <w:p>
+      <w:pPr>
+        <w:rPr>
+          <w:lang w:val="en-US"/>
+        </w:rPr>
+      </w:pPr>
+    </w:p>
+    <w:p>
+      <w:pPr>
+        <w:pStyle w:val="MyHeading"/>
+        <w:rPr>
+          <w:lang w:val="en-US"/>
+        </w:rPr>
+      </w:pPr>
+      <w:r>
+        <w:rPr>
+          <w:lang w:val="en-US"/>
+        </w:rPr>
+        <w:t>Honesty</w:t>
+      </w:r>
+    </w:p>
+    <w:p>
+      <w:pPr>
+        <w:rPr>
+          <w:lang w:val="en-US"/>
+        </w:rPr>
+      </w:pPr>
+    </w:p>
+    <w:p>
+      <w:pPr>
+        <w:pStyle w:val="MyHeading"/>
+        <w:rPr>
+          <w:lang w:val="en-US"/>
+        </w:rPr>
+      </w:pPr>
+      <w:r>
+        <w:rPr>
+          <w:lang w:val="en-US"/>
+        </w:rPr>
+        <w:t>Privacy</w:t>
+      </w:r>
+    </w:p>
+    <w:p>
+      <w:pPr>
+        <w:rPr>
+          <w:lang w:val="en-US"/>
+        </w:rPr>
+      </w:pPr>
+    </w:p>
+    <w:p>
+      <w:pPr>
+        <w:pStyle w:val="MyHeading"/>
+        <w:rPr>
+          <w:lang w:val="en-US"/>
+        </w:rPr>
+      </w:pPr>
+      <w:r>
+        <w:rPr>
+          <w:lang w:val="en-US"/>
+        </w:rPr>
+        <w:t>Copyrights</w:t>
+      </w:r>
+    </w:p>
+    <w:p>
+      <w:pPr>
+        <w:rPr>
+          <w:lang w:val="en-US"/>
+        </w:rPr>
+      </w:pPr>
+    </w:p>
+    <w:p>
+      <w:pPr>
+        <w:pStyle w:val="MyHeading"/>
+        <w:rPr>
+          <w:lang w:val="en-US"/>
+        </w:rPr>
+      </w:pPr>
+      <w:r>
+        <w:rPr>
+          <w:lang w:val="en-US"/>
+        </w:rPr>
+        <w:t>Professional Development/Personal Development</w:t>
+      </w:r>
+    </w:p>
+    <w:p>
+      <w:pPr>
+        <w:rPr>
+          <w:lang w:val="en-US"/>
+        </w:rPr>
+      </w:pPr>
+    </w:p>
+    <w:p>
+      <w:pPr>
+        <w:pStyle w:val="MyHeading"/>
+        <w:rPr>
+          <w:lang w:val="en-US"/>
+        </w:rPr>
+      </w:pPr>
+      <w:r>
+        <w:rPr>
+          <w:lang w:val="en-US"/>
+        </w:rPr>
+        <w:t>Diversity &amp; Inclusion</w:t>
+      </w:r>
+    </w:p>
+    <w:p>
+      <w:pPr>
+        <w:rPr>
+          <w:lang w:val="en-US"/>
+        </w:rPr>
+      </w:pPr>
+    </w:p>
+    <w:p>
+      <w:pPr>
+        <w:pStyle w:val="MyStyle"/>
       </w:pPr>
     </w:p>
     <w:sectPr>
@@ -470,6 +614,28 @@
       <w:szCs w:val="32"/>
     </w:rPr>
   </w:style>
+  <w:style w:type="paragraph" w:styleId="Heading2">
+    <w:name w:val="heading 2"/>
+    <w:basedOn w:val="Normal"/>
+    <w:next w:val="Normal"/>
+    <w:link w:val="Heading2Char"/>
+    <w:uiPriority w:val="9"/>
+    <w:unhideWhenUsed/>
+    <w:qFormat/>
+    <w:rsid w:val="006C30C8"/>
+    <w:pPr>
+      <w:keepNext/>
+      <w:keepLines/>
+      <w:spacing w:before="40" w:after="0"/>
+      <w:outlineLvl w:val="1"/>
+    </w:pPr>
+    <w:rPr>
+      <w:rFonts w:asciiTheme="majorHAnsi" w:eastAsiaTheme="majorEastAsia" w:hAnsiTheme="majorHAnsi" w:cstheme="majorBidi"/>
+      <w:color w:val="2F5496" w:themeColor="accent1" w:themeShade="BF"/>
+      <w:sz w:val="26"/>
+      <w:szCs w:val="26"/>
+    </w:rPr>
+  </w:style>
   <w:style w:type="character" w:default="1" w:styleId="DefaultParagraphFont">
     <w:name w:val="Default Paragraph Font"/>
     <w:uiPriority w:val="1"/>
@@ -573,6 +739,78 @@
       <w:color w:val="2F5496" w:themeColor="accent1" w:themeShade="BF"/>
       <w:sz w:val="32"/>
       <w:szCs w:val="32"/>
+    </w:rPr>
+  </w:style>
+  <w:style w:type="paragraph" w:customStyle="1" w:styleId="MyHeading">
+    <w:name w:val="My Heading"/>
+    <w:basedOn w:val="Heading1"/>
+    <w:next w:val="MyStyle"/>
+    <w:qFormat/>
+    <w:rsid w:val="00A85ABC"/>
+    <w:pPr>
+      <w:spacing w:before="0"/>
+    </w:pPr>
+    <w:rPr>
+      <w:color w:val="0000FF"/>
+    </w:rPr>
+  </w:style>
+  <w:style w:type="paragraph" w:customStyle="1" w:styleId="MyTitle">
+    <w:name w:val="My Title"/>
+    <w:basedOn w:val="Title"/>
+    <w:next w:val="MyStyle"/>
+    <w:link w:val="MyTitleChar"/>
+    <w:qFormat/>
+    <w:rsid w:val="00A85ABC"/>
+    <w:rPr>
+      <w:color w:val="000099"/>
+    </w:rPr>
+  </w:style>
+  <w:style w:type="paragraph" w:customStyle="1" w:styleId="MySubtitle">
+    <w:name w:val="My Subtitle"/>
+    <w:basedOn w:val="Subtitle"/>
+    <w:next w:val="Normal"/>
+    <w:qFormat/>
+    <w:rsid w:val="006C30C8"/>
+    <w:rPr>
+      <w:color w:val="0066FF"/>
+      <w:sz w:val="20"/>
+    </w:rPr>
+  </w:style>
+  <w:style w:type="paragraph" w:customStyle="1" w:styleId="MyStyle">
+    <w:name w:val="My Style"/>
+    <w:basedOn w:val="Normal"/>
+    <w:qFormat/>
+    <w:rsid w:val="0002006F"/>
+    <w:rPr>
+      <w:color w:val="0000FF"/>
+      <w:sz w:val="24"/>
+    </w:rPr>
+  </w:style>
+  <w:style w:type="character" w:customStyle="1" w:styleId="MyTitleChar">
+    <w:name w:val="My Title Char"/>
+    <w:basedOn w:val="TitleChar"/>
+    <w:link w:val="MyTitle"/>
+    <w:rsid w:val="00A85ABC"/>
+    <w:rPr>
+      <w:rFonts w:asciiTheme="majorHAnsi" w:eastAsiaTheme="majorEastAsia" w:hAnsiTheme="majorHAnsi" w:cstheme="majorBidi"/>
+      <w:color w:val="000099"/>
+      <w:spacing w:val="-10"/>
+      <w:kern w:val="28"/>
+      <w:sz w:val="56"/>
+      <w:szCs w:val="56"/>
+    </w:rPr>
+  </w:style>
+  <w:style w:type="character" w:customStyle="1" w:styleId="Heading2Char">
+    <w:name w:val="Heading 2 Char"/>
+    <w:basedOn w:val="DefaultParagraphFont"/>
+    <w:link w:val="Heading2"/>
+    <w:uiPriority w:val="9"/>
+    <w:rsid w:val="006C30C8"/>
+    <w:rPr>
+      <w:rFonts w:asciiTheme="majorHAnsi" w:eastAsiaTheme="majorEastAsia" w:hAnsiTheme="majorHAnsi" w:cstheme="majorBidi"/>
+      <w:color w:val="2F5496" w:themeColor="accent1" w:themeShade="BF"/>
+      <w:sz w:val="26"/>
+      <w:szCs w:val="26"/>
     </w:rPr>
   </w:style>
 </w:styles>

</xml_diff>